<commit_message>
Link zu Gratisversion neu im tools.xlsx file
</commit_message>
<xml_diff>
--- a/MS_Azure_ML_Studio.docx
+++ b/MS_Azure_ML_Studio.docx
@@ -47,108 +47,6 @@
     </w:p>
     <w:p>
       <w:pPr>
-        <w:spacing w:after="0" w:line="240" w:lineRule="auto"/>
-        <w:rPr>
-          <w:rFonts w:eastAsia="Times New Roman" w:cstheme="minorHAnsi"/>
-          <w:sz w:val="18"/>
-          <w:szCs w:val="18"/>
-          <w:lang w:val="en-US" w:eastAsia="de-CH"/>
-        </w:rPr>
-      </w:pPr>
-      <w:r>
-        <w:rPr>
-          <w:rFonts w:eastAsia="Times New Roman" w:cstheme="minorHAnsi"/>
-          <w:sz w:val="18"/>
-          <w:szCs w:val="18"/>
-          <w:lang w:val="en-US" w:eastAsia="de-CH"/>
-        </w:rPr>
-        <w:t>Welcome to Azure Machine Learning</w:t>
-      </w:r>
-    </w:p>
-    <w:p>
-      <w:pPr>
-        <w:spacing w:after="0" w:line="240" w:lineRule="auto"/>
-        <w:rPr>
-          <w:rFonts w:eastAsia="Times New Roman" w:cstheme="minorHAnsi"/>
-          <w:sz w:val="18"/>
-          <w:szCs w:val="18"/>
-          <w:lang w:val="en-US" w:eastAsia="de-CH"/>
-        </w:rPr>
-      </w:pPr>
-      <w:r>
-        <w:rPr>
-          <w:rFonts w:eastAsia="Times New Roman" w:cstheme="minorHAnsi"/>
-          <w:sz w:val="18"/>
-          <w:szCs w:val="18"/>
-          <w:lang w:val="en-US" w:eastAsia="de-CH"/>
-        </w:rPr>
-        <w:t xml:space="preserve">Try it </w:t>
-      </w:r>
-      <w:proofErr w:type="gramStart"/>
-      <w:r>
-        <w:rPr>
-          <w:rFonts w:eastAsia="Times New Roman" w:cstheme="minorHAnsi"/>
-          <w:sz w:val="18"/>
-          <w:szCs w:val="18"/>
-          <w:lang w:val="en-US" w:eastAsia="de-CH"/>
-        </w:rPr>
-        <w:t>for free</w:t>
-      </w:r>
-      <w:proofErr w:type="gramEnd"/>
-      <w:r>
-        <w:rPr>
-          <w:rFonts w:eastAsia="Times New Roman" w:cstheme="minorHAnsi"/>
-          <w:sz w:val="18"/>
-          <w:szCs w:val="18"/>
-          <w:lang w:val="en-US" w:eastAsia="de-CH"/>
-        </w:rPr>
-        <w:t>.</w:t>
-      </w:r>
-    </w:p>
-    <w:p>
-      <w:pPr>
-        <w:spacing w:after="0" w:line="240" w:lineRule="auto"/>
-        <w:rPr>
-          <w:rFonts w:eastAsia="Times New Roman" w:cstheme="minorHAnsi"/>
-          <w:sz w:val="18"/>
-          <w:szCs w:val="18"/>
-          <w:lang w:val="en-US" w:eastAsia="de-CH"/>
-        </w:rPr>
-      </w:pPr>
-      <w:r>
-        <w:rPr>
-          <w:rFonts w:eastAsia="Times New Roman" w:cstheme="minorHAnsi"/>
-          <w:sz w:val="18"/>
-          <w:szCs w:val="18"/>
-          <w:lang w:val="en-US" w:eastAsia="de-CH"/>
-        </w:rPr>
-        <w:t xml:space="preserve">No </w:t>
-      </w:r>
-      <w:hyperlink r:id="rId6" w:tgtFrame="_blank" w:history="1">
-        <w:r>
-          <w:rPr>
-            <w:rFonts w:eastAsia="Times New Roman" w:cstheme="minorHAnsi"/>
-            <w:color w:val="0000FF"/>
-            <w:sz w:val="18"/>
-            <w:szCs w:val="18"/>
-            <w:u w:val="single"/>
-            <w:lang w:val="en-US" w:eastAsia="de-CH"/>
-          </w:rPr>
-          <w:t>Azure subscription</w:t>
-        </w:r>
-      </w:hyperlink>
-      <w:r>
-        <w:rPr>
-          <w:rFonts w:eastAsia="Times New Roman" w:cstheme="minorHAnsi"/>
-          <w:sz w:val="18"/>
-          <w:szCs w:val="18"/>
-          <w:lang w:val="en-US" w:eastAsia="de-CH"/>
-        </w:rPr>
-        <w:t xml:space="preserve">? No credit card? No problem! Choose anonymous Guest Access, or sign in with your work or school account, or a Microsoft account. </w:t>
-      </w:r>
-    </w:p>
-    <w:p>
-      <w:pPr>
         <w:spacing w:before="100" w:beforeAutospacing="1" w:after="100" w:afterAutospacing="1" w:line="240" w:lineRule="auto"/>
         <w:rPr>
           <w:rFonts w:eastAsia="Times New Roman" w:cstheme="minorHAnsi"/>
@@ -160,7 +58,30 @@
           <w:rFonts w:eastAsia="Times New Roman" w:cstheme="minorHAnsi"/>
           <w:lang w:val="en-US" w:eastAsia="de-CH"/>
         </w:rPr>
-        <w:t xml:space="preserve">My remark: this is a tool for doing machine learning and operationalize </w:t>
+        <w:t>Remark</w:t>
+      </w:r>
+      <w:r>
+        <w:rPr>
+          <w:rFonts w:eastAsia="Times New Roman" w:cstheme="minorHAnsi"/>
+          <w:lang w:val="en-US" w:eastAsia="de-CH"/>
+        </w:rPr>
+        <w:t xml:space="preserve">: </w:t>
+      </w:r>
+      <w:r>
+        <w:rPr>
+          <w:rFonts w:eastAsia="Times New Roman" w:cstheme="minorHAnsi"/>
+          <w:lang w:val="en-US" w:eastAsia="de-CH"/>
+        </w:rPr>
+        <w:t>Tool</w:t>
+      </w:r>
+      <w:bookmarkStart w:id="0" w:name="_GoBack"/>
+      <w:bookmarkEnd w:id="0"/>
+      <w:r>
+        <w:rPr>
+          <w:rFonts w:eastAsia="Times New Roman" w:cstheme="minorHAnsi"/>
+          <w:lang w:val="en-US" w:eastAsia="de-CH"/>
+        </w:rPr>
+        <w:t xml:space="preserve"> for doing machine learning and operationalize </w:t>
       </w:r>
       <w:r>
         <w:rPr>
@@ -227,8 +148,6 @@
         </w:rPr>
         <w:sym w:font="Wingdings" w:char="F04C"/>
       </w:r>
-      <w:bookmarkStart w:id="0" w:name="_GoBack"/>
-      <w:bookmarkEnd w:id="0"/>
     </w:p>
     <w:sectPr>
       <w:pgSz w:w="11906" w:h="16838"/>
@@ -354,8 +273,123 @@
       </w:rPr>
     </w:lvl>
   </w:abstractNum>
+  <w:abstractNum w:abstractNumId="1" w15:restartNumberingAfterBreak="0">
+    <w:nsid w:val="7E7E74ED"/>
+    <w:multiLevelType w:val="hybridMultilevel"/>
+    <w:tmpl w:val="4AB46EF8"/>
+    <w:lvl w:ilvl="0" w:tplc="BE183400">
+      <w:numFmt w:val="bullet"/>
+      <w:lvlText w:val=""/>
+      <w:lvlJc w:val="left"/>
+      <w:pPr>
+        <w:ind w:left="720" w:hanging="360"/>
+      </w:pPr>
+      <w:rPr>
+        <w:rFonts w:ascii="Wingdings" w:eastAsia="Times New Roman" w:hAnsi="Wingdings" w:cstheme="minorHAnsi" w:hint="default"/>
+      </w:rPr>
+    </w:lvl>
+    <w:lvl w:ilvl="1" w:tplc="08070003" w:tentative="1">
+      <w:start w:val="1"/>
+      <w:numFmt w:val="bullet"/>
+      <w:lvlText w:val="o"/>
+      <w:lvlJc w:val="left"/>
+      <w:pPr>
+        <w:ind w:left="1440" w:hanging="360"/>
+      </w:pPr>
+      <w:rPr>
+        <w:rFonts w:ascii="Courier New" w:hAnsi="Courier New" w:cs="Courier New" w:hint="default"/>
+      </w:rPr>
+    </w:lvl>
+    <w:lvl w:ilvl="2" w:tplc="08070005" w:tentative="1">
+      <w:start w:val="1"/>
+      <w:numFmt w:val="bullet"/>
+      <w:lvlText w:val=""/>
+      <w:lvlJc w:val="left"/>
+      <w:pPr>
+        <w:ind w:left="2160" w:hanging="360"/>
+      </w:pPr>
+      <w:rPr>
+        <w:rFonts w:ascii="Wingdings" w:hAnsi="Wingdings" w:hint="default"/>
+      </w:rPr>
+    </w:lvl>
+    <w:lvl w:ilvl="3" w:tplc="08070001" w:tentative="1">
+      <w:start w:val="1"/>
+      <w:numFmt w:val="bullet"/>
+      <w:lvlText w:val=""/>
+      <w:lvlJc w:val="left"/>
+      <w:pPr>
+        <w:ind w:left="2880" w:hanging="360"/>
+      </w:pPr>
+      <w:rPr>
+        <w:rFonts w:ascii="Symbol" w:hAnsi="Symbol" w:hint="default"/>
+      </w:rPr>
+    </w:lvl>
+    <w:lvl w:ilvl="4" w:tplc="08070003" w:tentative="1">
+      <w:start w:val="1"/>
+      <w:numFmt w:val="bullet"/>
+      <w:lvlText w:val="o"/>
+      <w:lvlJc w:val="left"/>
+      <w:pPr>
+        <w:ind w:left="3600" w:hanging="360"/>
+      </w:pPr>
+      <w:rPr>
+        <w:rFonts w:ascii="Courier New" w:hAnsi="Courier New" w:cs="Courier New" w:hint="default"/>
+      </w:rPr>
+    </w:lvl>
+    <w:lvl w:ilvl="5" w:tplc="08070005" w:tentative="1">
+      <w:start w:val="1"/>
+      <w:numFmt w:val="bullet"/>
+      <w:lvlText w:val=""/>
+      <w:lvlJc w:val="left"/>
+      <w:pPr>
+        <w:ind w:left="4320" w:hanging="360"/>
+      </w:pPr>
+      <w:rPr>
+        <w:rFonts w:ascii="Wingdings" w:hAnsi="Wingdings" w:hint="default"/>
+      </w:rPr>
+    </w:lvl>
+    <w:lvl w:ilvl="6" w:tplc="08070001" w:tentative="1">
+      <w:start w:val="1"/>
+      <w:numFmt w:val="bullet"/>
+      <w:lvlText w:val=""/>
+      <w:lvlJc w:val="left"/>
+      <w:pPr>
+        <w:ind w:left="5040" w:hanging="360"/>
+      </w:pPr>
+      <w:rPr>
+        <w:rFonts w:ascii="Symbol" w:hAnsi="Symbol" w:hint="default"/>
+      </w:rPr>
+    </w:lvl>
+    <w:lvl w:ilvl="7" w:tplc="08070003" w:tentative="1">
+      <w:start w:val="1"/>
+      <w:numFmt w:val="bullet"/>
+      <w:lvlText w:val="o"/>
+      <w:lvlJc w:val="left"/>
+      <w:pPr>
+        <w:ind w:left="5760" w:hanging="360"/>
+      </w:pPr>
+      <w:rPr>
+        <w:rFonts w:ascii="Courier New" w:hAnsi="Courier New" w:cs="Courier New" w:hint="default"/>
+      </w:rPr>
+    </w:lvl>
+    <w:lvl w:ilvl="8" w:tplc="08070005" w:tentative="1">
+      <w:start w:val="1"/>
+      <w:numFmt w:val="bullet"/>
+      <w:lvlText w:val=""/>
+      <w:lvlJc w:val="left"/>
+      <w:pPr>
+        <w:ind w:left="6480" w:hanging="360"/>
+      </w:pPr>
+      <w:rPr>
+        <w:rFonts w:ascii="Wingdings" w:hAnsi="Wingdings" w:hint="default"/>
+      </w:rPr>
+    </w:lvl>
+  </w:abstractNum>
   <w:num w:numId="1">
     <w:abstractNumId w:val="0"/>
+  </w:num>
+  <w:num w:numId="2">
+    <w:abstractNumId w:val="1"/>
   </w:num>
 </w:numbering>
 </file>

</xml_diff>